<commit_message>
Week08: Remove temp team code & add ponder
</commit_message>
<xml_diff>
--- a/week07/team-milestone-doc.docx
+++ b/week07/team-milestone-doc.docx
@@ -110,11 +110,19 @@
           <w:sz w:val="36"/>
         </w:rPr>
       </w:pPr>
+      <w:proofErr w:type="spellStart"/>
       <w:r>
         <w:rPr>
           <w:sz w:val="36"/>
         </w:rPr>
-        <w:t>Inessa Carroll</w:t>
+        <w:t>Inessa</w:t>
+      </w:r>
+      <w:proofErr w:type="spellEnd"/>
+      <w:r>
+        <w:rPr>
+          <w:sz w:val="36"/>
+        </w:rPr>
+        <w:t xml:space="preserve"> Carroll</w:t>
       </w:r>
     </w:p>
     <w:p>
@@ -124,12 +132,28 @@
           <w:sz w:val="36"/>
         </w:rPr>
       </w:pPr>
+      <w:proofErr w:type="spellStart"/>
       <w:r>
         <w:rPr>
           <w:sz w:val="36"/>
         </w:rPr>
-        <w:t>Klevin Doda</w:t>
-      </w:r>
+        <w:t>Klevin</w:t>
+      </w:r>
+      <w:proofErr w:type="spellEnd"/>
+      <w:r>
+        <w:rPr>
+          <w:sz w:val="36"/>
+        </w:rPr>
+        <w:t xml:space="preserve"> </w:t>
+      </w:r>
+      <w:proofErr w:type="spellStart"/>
+      <w:r>
+        <w:rPr>
+          <w:sz w:val="36"/>
+        </w:rPr>
+        <w:t>Doda</w:t>
+      </w:r>
+      <w:proofErr w:type="spellEnd"/>
     </w:p>
     <w:p>
       <w:pPr>
@@ -169,8 +193,17 @@
           <w:sz w:val="28"/>
         </w:rPr>
         <w:lastRenderedPageBreak/>
-        <w:t>Features Overiew</w:t>
-      </w:r>
+        <w:t xml:space="preserve">Features </w:t>
+      </w:r>
+      <w:proofErr w:type="spellStart"/>
+      <w:r>
+        <w:rPr>
+          <w:b/>
+          <w:sz w:val="28"/>
+        </w:rPr>
+        <w:t>Overiew</w:t>
+      </w:r>
+      <w:proofErr w:type="spellEnd"/>
     </w:p>
     <w:p>
       <w:r>
@@ -454,6 +487,12 @@
         </w:numPr>
       </w:pPr>
       <w:r>
+        <w:rPr>
+          <w:b/>
+        </w:rPr>
+        <w:t xml:space="preserve">Views: </w:t>
+      </w:r>
+      <w:r>
         <w:t>Add</w:t>
       </w:r>
       <w:r>
@@ -466,19 +505,7 @@
         <w:t>s</w:t>
       </w:r>
       <w:r>
-        <w:t xml:space="preserve"> </w:t>
-      </w:r>
-      <w:r>
-        <w:t>(view</w:t>
-      </w:r>
-      <w:r>
-        <w:t>s</w:t>
-      </w:r>
-      <w:r>
-        <w:t xml:space="preserve">) </w:t>
-      </w:r>
-      <w:r>
-        <w:t xml:space="preserve">for </w:t>
+        <w:t xml:space="preserve"> for </w:t>
       </w:r>
       <w:r>
         <w:t>every Activity to be featured in the app</w:t>
@@ -499,6 +526,12 @@
         </w:numPr>
       </w:pPr>
       <w:r>
+        <w:rPr>
+          <w:b/>
+        </w:rPr>
+        <w:t xml:space="preserve">Model: </w:t>
+      </w:r>
+      <w:r>
         <w:t xml:space="preserve">Complete the </w:t>
       </w:r>
       <w:r>
@@ -532,6 +565,12 @@
         </w:numPr>
       </w:pPr>
       <w:r>
+        <w:rPr>
+          <w:b/>
+        </w:rPr>
+        <w:t xml:space="preserve">Controller: </w:t>
+      </w:r>
+      <w:r>
         <w:t xml:space="preserve">Complete the </w:t>
       </w:r>
       <w:r>
@@ -556,38 +595,13 @@
         </w:numPr>
       </w:pPr>
       <w:r>
-        <w:t xml:space="preserve">Complete the </w:t>
-      </w:r>
-      <w:r>
-        <w:t xml:space="preserve">business </w:t>
-      </w:r>
-      <w:r>
-        <w:t>logic for calculating the</w:t>
-      </w:r>
-      <w:r>
-        <w:t xml:space="preserve"> </w:t>
-      </w:r>
-      <w:r>
-        <w:t>data</w:t>
-      </w:r>
-      <w:r>
-        <w:t xml:space="preserve"> that will be featured in the Statistics Activity</w:t>
-      </w:r>
-      <w:r>
-        <w:t>.</w:t>
-      </w:r>
-      <w:r>
-        <w:br/>
-        <w:t>(The UI logic for this Activity</w:t>
-      </w:r>
-      <w:r>
-        <w:t xml:space="preserve"> </w:t>
-      </w:r>
-      <w:r>
-        <w:t>will not yet be built</w:t>
-      </w:r>
-      <w:r>
-        <w:t>.)</w:t>
+        <w:rPr>
+          <w:b/>
+        </w:rPr>
+        <w:t xml:space="preserve">Model: </w:t>
+      </w:r>
+      <w:r>
+        <w:t>Create a cloud database and fully integrate the database’s API into the model (i.e. write all of the code to retrieve data from and post data to the server).</w:t>
       </w:r>
       <w:r>
         <w:br/>
@@ -623,10 +637,14 @@
         </w:numPr>
       </w:pPr>
       <w:r>
-        <w:t>Complete the UI logic for the Statistics Activity.</w:t>
-      </w:r>
-      <w:bookmarkStart w:id="0" w:name="_GoBack"/>
-      <w:bookmarkEnd w:id="0"/>
+        <w:rPr>
+          <w:b/>
+        </w:rPr>
+        <w:t xml:space="preserve">Model: </w:t>
+      </w:r>
+      <w:r>
+        <w:t>Complete the business logic for calculating the data that will be featured in the Statistics Activity.</w:t>
+      </w:r>
     </w:p>
     <w:p>
       <w:pPr>
@@ -637,31 +655,13 @@
         </w:numPr>
       </w:pPr>
       <w:r>
-        <w:t xml:space="preserve">Create </w:t>
-      </w:r>
-      <w:r>
-        <w:t>a cloud database and</w:t>
-      </w:r>
-      <w:r>
-        <w:t xml:space="preserve"> fully</w:t>
-      </w:r>
-      <w:r>
-        <w:t xml:space="preserve"> </w:t>
-      </w:r>
-      <w:r>
-        <w:t xml:space="preserve">integrate the </w:t>
-      </w:r>
-      <w:r>
-        <w:t xml:space="preserve">database’s </w:t>
-      </w:r>
-      <w:r>
-        <w:t>API into the model</w:t>
-      </w:r>
-      <w:r>
-        <w:t xml:space="preserve"> (i.e. write all of the code to retrieve data from and post data to the server)</w:t>
-      </w:r>
-      <w:r>
-        <w:t>.</w:t>
+        <w:rPr>
+          <w:b/>
+        </w:rPr>
+        <w:t xml:space="preserve">Controller: </w:t>
+      </w:r>
+      <w:r>
+        <w:t>Complete the UI logic for the Statistics Activity.</w:t>
       </w:r>
     </w:p>
     <w:p>
@@ -673,6 +673,12 @@
         </w:numPr>
       </w:pPr>
       <w:r>
+        <w:rPr>
+          <w:b/>
+        </w:rPr>
+        <w:t xml:space="preserve">Model: </w:t>
+      </w:r>
+      <w:r>
         <w:t>Add all of the logic to register and link Users and Families</w:t>
       </w:r>
       <w:r>
@@ -687,6 +693,14 @@
           <w:numId w:val="10"/>
         </w:numPr>
       </w:pPr>
+      <w:r>
+        <w:rPr>
+          <w:b/>
+        </w:rPr>
+        <w:t xml:space="preserve">Controller: </w:t>
+      </w:r>
+      <w:bookmarkStart w:id="0" w:name="_GoBack"/>
+      <w:bookmarkEnd w:id="0"/>
       <w:r>
         <w:t>Complete the UI logic for the Login, Register and Account Details Activities.</w:t>
       </w:r>
@@ -803,6 +817,11 @@
         <w:docPartUnique/>
       </w:docPartObj>
     </w:sdtPr>
+    <w:sdtEndPr>
+      <w:rPr>
+        <w:rStyle w:val="PageNumber"/>
+      </w:rPr>
+    </w:sdtEndPr>
     <w:sdtContent>
       <w:p>
         <w:pPr>
@@ -863,6 +882,11 @@
           <w:docPartUnique/>
         </w:docPartObj>
       </w:sdtPr>
+      <w:sdtEndPr>
+        <w:rPr>
+          <w:rStyle w:val="PageNumber"/>
+        </w:rPr>
+      </w:sdtEndPr>
       <w:sdtContent>
         <w:r>
           <w:rPr>

</xml_diff>